<commit_message>
Added a bit of design
</commit_message>
<xml_diff>
--- a/Report.docx
+++ b/Report.docx
@@ -208,10 +208,40 @@
       <w:r>
         <w:t xml:space="preserve"> These meetings and lunch time are subdivided into different methods. </w:t>
       </w:r>
+      <w:r>
+        <w:t xml:space="preserve">Two global </w:t>
+      </w:r>
+      <w:proofErr w:type="spellStart"/>
+      <w:r>
+        <w:t>booleans</w:t>
+      </w:r>
+      <w:proofErr w:type="spellEnd"/>
+      <w:r>
+        <w:t xml:space="preserve"> are used (busy and </w:t>
+      </w:r>
+      <w:proofErr w:type="spellStart"/>
+      <w:r>
+        <w:t>canAnswerQuestions</w:t>
+      </w:r>
+      <w:proofErr w:type="spellEnd"/>
+      <w:r>
+        <w:t>) to keep track of the state and serves as locks for the threads.</w:t>
+      </w:r>
     </w:p>
     <w:p>
       <w:r>
         <w:t>Manager class</w:t>
+      </w:r>
+      <w:r>
+        <w:t xml:space="preserve"> is created similarly to employee in terms of design. The meetings and lunch functions are subdivided as well into different methods. The two global Booleans are also used as locks: “busy and </w:t>
+      </w:r>
+      <w:proofErr w:type="spellStart"/>
+      <w:r>
+        <w:t>canAnswerQuestions</w:t>
+      </w:r>
+      <w:proofErr w:type="spellEnd"/>
+      <w:r>
+        <w:t xml:space="preserve">”. </w:t>
       </w:r>
     </w:p>
     <w:p>
@@ -221,6 +251,8 @@
       <w:r>
         <w:t>Concurrency</w:t>
       </w:r>
+      <w:bookmarkStart w:id="0" w:name="_GoBack"/>
+      <w:bookmarkEnd w:id="0"/>
     </w:p>
     <w:p>
       <w:r>
@@ -344,12 +376,7 @@
       </w:r>
       <w:proofErr w:type="spellEnd"/>
       <w:r>
-        <w:t xml:space="preserve"> co</w:t>
-      </w:r>
-      <w:bookmarkStart w:id="0" w:name="_GoBack"/>
-      <w:bookmarkEnd w:id="0"/>
-      <w:r>
-        <w:t>uld have resolved this, but we decided not to use it in order to maintain Java 6 compatibility. Instead, we reverted back to the original plan of using a thread.</w:t>
+        <w:t xml:space="preserve"> could have resolved this, but we decided not to use it in order to maintain Java 6 compatibility. Instead, we reverted back to the original plan of using a thread.</w:t>
       </w:r>
     </w:p>
     <w:sectPr>

</xml_diff>